<commit_message>
Bai tap ngay 7 - update
</commit_message>
<xml_diff>
--- a/Day7_Javascript_Condition_Loop/Bai_tap_ve_nha/Bai_tap_ve_nha_ngay_7.docx
+++ b/Day7_Javascript_Condition_Loop/Bai_tap_ve_nha/Bai_tap_ve_nha_ngay_7.docx
@@ -1163,8 +1163,6 @@
           <w:szCs w:val="24"/>
         </w:rPr>
       </w:pPr>
-      <w:bookmarkStart w:id="0" w:name="_GoBack"/>
-      <w:bookmarkEnd w:id="0"/>
     </w:p>
     <w:p>
       <w:pPr>
@@ -3647,6 +3645,1108 @@
     </w:p>
     <w:p>
       <w:pPr>
+        <w:pStyle w:val="ListParagraph"/>
+        <w:numPr>
+          <w:ilvl w:val="0"/>
+          <w:numId w:val="28"/>
+        </w:numPr>
+        <w:spacing w:line="276" w:lineRule="auto"/>
+        <w:rPr>
+          <w:sz w:val="28"/>
+          <w:szCs w:val="28"/>
+        </w:rPr>
+      </w:pPr>
+      <w:proofErr w:type="spellStart"/>
+      <w:r>
+        <w:rPr>
+          <w:sz w:val="28"/>
+          <w:szCs w:val="28"/>
+        </w:rPr>
+        <w:t>Xây</w:t>
+      </w:r>
+      <w:proofErr w:type="spellEnd"/>
+      <w:r>
+        <w:rPr>
+          <w:sz w:val="28"/>
+          <w:szCs w:val="28"/>
+        </w:rPr>
+        <w:t xml:space="preserve"> </w:t>
+      </w:r>
+      <w:proofErr w:type="spellStart"/>
+      <w:r>
+        <w:rPr>
+          <w:sz w:val="28"/>
+          <w:szCs w:val="28"/>
+        </w:rPr>
+        <w:t>dựng</w:t>
+      </w:r>
+      <w:proofErr w:type="spellEnd"/>
+      <w:r>
+        <w:rPr>
+          <w:sz w:val="28"/>
+          <w:szCs w:val="28"/>
+        </w:rPr>
+        <w:t xml:space="preserve"> </w:t>
+      </w:r>
+      <w:proofErr w:type="spellStart"/>
+      <w:r>
+        <w:rPr>
+          <w:sz w:val="28"/>
+          <w:szCs w:val="28"/>
+        </w:rPr>
+        <w:t>giao</w:t>
+      </w:r>
+      <w:proofErr w:type="spellEnd"/>
+      <w:r>
+        <w:rPr>
+          <w:sz w:val="28"/>
+          <w:szCs w:val="28"/>
+        </w:rPr>
+        <w:t xml:space="preserve"> </w:t>
+      </w:r>
+      <w:proofErr w:type="spellStart"/>
+      <w:r>
+        <w:rPr>
+          <w:sz w:val="28"/>
+          <w:szCs w:val="28"/>
+        </w:rPr>
+        <w:t>diện</w:t>
+      </w:r>
+      <w:proofErr w:type="spellEnd"/>
+      <w:r>
+        <w:rPr>
+          <w:sz w:val="28"/>
+          <w:szCs w:val="28"/>
+        </w:rPr>
+        <w:t xml:space="preserve"> </w:t>
+      </w:r>
+      <w:proofErr w:type="spellStart"/>
+      <w:r>
+        <w:rPr>
+          <w:sz w:val="28"/>
+          <w:szCs w:val="28"/>
+        </w:rPr>
+        <w:t>như</w:t>
+      </w:r>
+      <w:proofErr w:type="spellEnd"/>
+      <w:r>
+        <w:rPr>
+          <w:sz w:val="28"/>
+          <w:szCs w:val="28"/>
+        </w:rPr>
+        <w:t xml:space="preserve"> </w:t>
+      </w:r>
+      <w:proofErr w:type="spellStart"/>
+      <w:r>
+        <w:rPr>
+          <w:sz w:val="28"/>
+          <w:szCs w:val="28"/>
+        </w:rPr>
+        <w:t>hình</w:t>
+      </w:r>
+      <w:proofErr w:type="spellEnd"/>
+      <w:r>
+        <w:rPr>
+          <w:sz w:val="28"/>
+          <w:szCs w:val="28"/>
+        </w:rPr>
+        <w:t xml:space="preserve"> </w:t>
+      </w:r>
+      <w:proofErr w:type="spellStart"/>
+      <w:r>
+        <w:rPr>
+          <w:sz w:val="28"/>
+          <w:szCs w:val="28"/>
+        </w:rPr>
+        <w:t>sau</w:t>
+      </w:r>
+      <w:proofErr w:type="spellEnd"/>
+      <w:r>
+        <w:rPr>
+          <w:sz w:val="28"/>
+          <w:szCs w:val="28"/>
+        </w:rPr>
+        <w:t xml:space="preserve">, </w:t>
+      </w:r>
+      <w:proofErr w:type="spellStart"/>
+      <w:r>
+        <w:rPr>
+          <w:sz w:val="28"/>
+          <w:szCs w:val="28"/>
+        </w:rPr>
+        <w:t>yêu</w:t>
+      </w:r>
+      <w:proofErr w:type="spellEnd"/>
+      <w:r>
+        <w:rPr>
+          <w:sz w:val="28"/>
+          <w:szCs w:val="28"/>
+        </w:rPr>
+        <w:t xml:space="preserve"> </w:t>
+      </w:r>
+      <w:proofErr w:type="spellStart"/>
+      <w:r>
+        <w:rPr>
+          <w:sz w:val="28"/>
+          <w:szCs w:val="28"/>
+        </w:rPr>
+        <w:t>cầu</w:t>
+      </w:r>
+      <w:proofErr w:type="spellEnd"/>
+      <w:r>
+        <w:rPr>
+          <w:sz w:val="28"/>
+          <w:szCs w:val="28"/>
+        </w:rPr>
+        <w:t>:</w:t>
+      </w:r>
+    </w:p>
+    <w:p>
+      <w:pPr>
+        <w:pStyle w:val="ListParagraph"/>
+        <w:numPr>
+          <w:ilvl w:val="0"/>
+          <w:numId w:val="29"/>
+        </w:numPr>
+        <w:spacing w:line="276" w:lineRule="auto"/>
+        <w:rPr>
+          <w:sz w:val="24"/>
+          <w:szCs w:val="24"/>
+        </w:rPr>
+      </w:pPr>
+      <w:proofErr w:type="spellStart"/>
+      <w:r>
+        <w:rPr>
+          <w:sz w:val="24"/>
+          <w:szCs w:val="24"/>
+        </w:rPr>
+        <w:t>Nhập</w:t>
+      </w:r>
+      <w:proofErr w:type="spellEnd"/>
+      <w:r>
+        <w:rPr>
+          <w:sz w:val="24"/>
+          <w:szCs w:val="24"/>
+        </w:rPr>
+        <w:t xml:space="preserve"> </w:t>
+      </w:r>
+      <w:proofErr w:type="spellStart"/>
+      <w:r>
+        <w:rPr>
+          <w:sz w:val="24"/>
+          <w:szCs w:val="24"/>
+        </w:rPr>
+        <w:t>vào</w:t>
+      </w:r>
+      <w:proofErr w:type="spellEnd"/>
+      <w:r>
+        <w:rPr>
+          <w:sz w:val="24"/>
+          <w:szCs w:val="24"/>
+        </w:rPr>
+        <w:t xml:space="preserve"> 1 </w:t>
+      </w:r>
+      <w:proofErr w:type="spellStart"/>
+      <w:r>
+        <w:rPr>
+          <w:sz w:val="24"/>
+          <w:szCs w:val="24"/>
+        </w:rPr>
+        <w:t>số</w:t>
+      </w:r>
+      <w:proofErr w:type="spellEnd"/>
+      <w:r>
+        <w:rPr>
+          <w:sz w:val="24"/>
+          <w:szCs w:val="24"/>
+        </w:rPr>
+        <w:t xml:space="preserve"> </w:t>
+      </w:r>
+      <w:proofErr w:type="spellStart"/>
+      <w:r>
+        <w:rPr>
+          <w:sz w:val="24"/>
+          <w:szCs w:val="24"/>
+        </w:rPr>
+        <w:t>bất</w:t>
+      </w:r>
+      <w:proofErr w:type="spellEnd"/>
+      <w:r>
+        <w:rPr>
+          <w:sz w:val="24"/>
+          <w:szCs w:val="24"/>
+        </w:rPr>
+        <w:t xml:space="preserve"> </w:t>
+      </w:r>
+      <w:proofErr w:type="spellStart"/>
+      <w:r>
+        <w:rPr>
+          <w:sz w:val="24"/>
+          <w:szCs w:val="24"/>
+        </w:rPr>
+        <w:t>kỳ</w:t>
+      </w:r>
+      <w:proofErr w:type="spellEnd"/>
+      <w:r>
+        <w:rPr>
+          <w:sz w:val="24"/>
+          <w:szCs w:val="24"/>
+        </w:rPr>
+        <w:t xml:space="preserve">, </w:t>
+      </w:r>
+      <w:proofErr w:type="spellStart"/>
+      <w:r>
+        <w:rPr>
+          <w:sz w:val="24"/>
+          <w:szCs w:val="24"/>
+        </w:rPr>
+        <w:t>kiểm</w:t>
+      </w:r>
+      <w:proofErr w:type="spellEnd"/>
+      <w:r>
+        <w:rPr>
+          <w:sz w:val="24"/>
+          <w:szCs w:val="24"/>
+        </w:rPr>
+        <w:t xml:space="preserve"> </w:t>
+      </w:r>
+      <w:proofErr w:type="spellStart"/>
+      <w:r>
+        <w:rPr>
+          <w:sz w:val="24"/>
+          <w:szCs w:val="24"/>
+        </w:rPr>
+        <w:t>tra</w:t>
+      </w:r>
+      <w:proofErr w:type="spellEnd"/>
+      <w:r>
+        <w:rPr>
+          <w:sz w:val="24"/>
+          <w:szCs w:val="24"/>
+        </w:rPr>
+        <w:t xml:space="preserve"> </w:t>
+      </w:r>
+      <w:proofErr w:type="spellStart"/>
+      <w:r>
+        <w:rPr>
+          <w:sz w:val="24"/>
+          <w:szCs w:val="24"/>
+        </w:rPr>
+        <w:t>xem</w:t>
+      </w:r>
+      <w:proofErr w:type="spellEnd"/>
+      <w:r>
+        <w:rPr>
+          <w:sz w:val="24"/>
+          <w:szCs w:val="24"/>
+        </w:rPr>
+        <w:t xml:space="preserve"> </w:t>
+      </w:r>
+      <w:proofErr w:type="spellStart"/>
+      <w:r>
+        <w:rPr>
+          <w:sz w:val="24"/>
+          <w:szCs w:val="24"/>
+        </w:rPr>
+        <w:t>số</w:t>
+      </w:r>
+      <w:proofErr w:type="spellEnd"/>
+      <w:r>
+        <w:rPr>
+          <w:sz w:val="24"/>
+          <w:szCs w:val="24"/>
+        </w:rPr>
+        <w:t xml:space="preserve"> </w:t>
+      </w:r>
+      <w:proofErr w:type="spellStart"/>
+      <w:r>
+        <w:rPr>
+          <w:sz w:val="24"/>
+          <w:szCs w:val="24"/>
+        </w:rPr>
+        <w:t>đó</w:t>
+      </w:r>
+      <w:proofErr w:type="spellEnd"/>
+      <w:r>
+        <w:rPr>
+          <w:sz w:val="24"/>
+          <w:szCs w:val="24"/>
+        </w:rPr>
+        <w:t xml:space="preserve"> </w:t>
+      </w:r>
+      <w:proofErr w:type="spellStart"/>
+      <w:r>
+        <w:rPr>
+          <w:sz w:val="24"/>
+          <w:szCs w:val="24"/>
+        </w:rPr>
+        <w:t>có</w:t>
+      </w:r>
+      <w:proofErr w:type="spellEnd"/>
+      <w:r>
+        <w:rPr>
+          <w:sz w:val="24"/>
+          <w:szCs w:val="24"/>
+        </w:rPr>
+        <w:t xml:space="preserve"> </w:t>
+      </w:r>
+      <w:proofErr w:type="spellStart"/>
+      <w:r>
+        <w:rPr>
+          <w:sz w:val="24"/>
+          <w:szCs w:val="24"/>
+        </w:rPr>
+        <w:t>nằm</w:t>
+      </w:r>
+      <w:proofErr w:type="spellEnd"/>
+      <w:r>
+        <w:rPr>
+          <w:sz w:val="24"/>
+          <w:szCs w:val="24"/>
+        </w:rPr>
+        <w:t xml:space="preserve"> </w:t>
+      </w:r>
+      <w:proofErr w:type="spellStart"/>
+      <w:r>
+        <w:rPr>
+          <w:sz w:val="24"/>
+          <w:szCs w:val="24"/>
+        </w:rPr>
+        <w:t>trong</w:t>
+      </w:r>
+      <w:proofErr w:type="spellEnd"/>
+      <w:r>
+        <w:rPr>
+          <w:sz w:val="24"/>
+          <w:szCs w:val="24"/>
+        </w:rPr>
+        <w:t xml:space="preserve"> </w:t>
+      </w:r>
+      <w:proofErr w:type="spellStart"/>
+      <w:r>
+        <w:rPr>
+          <w:sz w:val="24"/>
+          <w:szCs w:val="24"/>
+        </w:rPr>
+        <w:t>phạm</w:t>
+      </w:r>
+      <w:proofErr w:type="spellEnd"/>
+      <w:r>
+        <w:rPr>
+          <w:sz w:val="24"/>
+          <w:szCs w:val="24"/>
+        </w:rPr>
+        <w:t xml:space="preserve"> vi </w:t>
+      </w:r>
+      <w:proofErr w:type="spellStart"/>
+      <w:r>
+        <w:rPr>
+          <w:sz w:val="24"/>
+          <w:szCs w:val="24"/>
+        </w:rPr>
+        <w:t>từ</w:t>
+      </w:r>
+      <w:proofErr w:type="spellEnd"/>
+      <w:r>
+        <w:rPr>
+          <w:sz w:val="24"/>
+          <w:szCs w:val="24"/>
+        </w:rPr>
+        <w:t xml:space="preserve"> 1 – 10 </w:t>
+      </w:r>
+      <w:proofErr w:type="spellStart"/>
+      <w:r>
+        <w:rPr>
+          <w:sz w:val="24"/>
+          <w:szCs w:val="24"/>
+        </w:rPr>
+        <w:t>hoặc</w:t>
+      </w:r>
+      <w:proofErr w:type="spellEnd"/>
+      <w:r>
+        <w:rPr>
+          <w:sz w:val="24"/>
+          <w:szCs w:val="24"/>
+        </w:rPr>
+        <w:t xml:space="preserve"> 50 – 100 hay </w:t>
+      </w:r>
+      <w:proofErr w:type="spellStart"/>
+      <w:r>
+        <w:rPr>
+          <w:sz w:val="24"/>
+          <w:szCs w:val="24"/>
+        </w:rPr>
+        <w:t>không</w:t>
+      </w:r>
+      <w:proofErr w:type="spellEnd"/>
+    </w:p>
+    <w:p>
+      <w:pPr>
+        <w:pStyle w:val="ListParagraph"/>
+        <w:numPr>
+          <w:ilvl w:val="0"/>
+          <w:numId w:val="29"/>
+        </w:numPr>
+        <w:spacing w:line="276" w:lineRule="auto"/>
+        <w:rPr>
+          <w:sz w:val="24"/>
+          <w:szCs w:val="24"/>
+        </w:rPr>
+      </w:pPr>
+      <w:proofErr w:type="spellStart"/>
+      <w:r>
+        <w:rPr>
+          <w:sz w:val="24"/>
+          <w:szCs w:val="24"/>
+        </w:rPr>
+        <w:t>Kết</w:t>
+      </w:r>
+      <w:proofErr w:type="spellEnd"/>
+      <w:r>
+        <w:rPr>
+          <w:sz w:val="24"/>
+          <w:szCs w:val="24"/>
+        </w:rPr>
+        <w:t xml:space="preserve"> </w:t>
+      </w:r>
+      <w:proofErr w:type="spellStart"/>
+      <w:r>
+        <w:rPr>
+          <w:sz w:val="24"/>
+          <w:szCs w:val="24"/>
+        </w:rPr>
+        <w:t>quả</w:t>
+      </w:r>
+      <w:proofErr w:type="spellEnd"/>
+      <w:r>
+        <w:rPr>
+          <w:sz w:val="24"/>
+          <w:szCs w:val="24"/>
+        </w:rPr>
+        <w:t xml:space="preserve"> </w:t>
+      </w:r>
+      <w:proofErr w:type="spellStart"/>
+      <w:r>
+        <w:rPr>
+          <w:sz w:val="24"/>
+          <w:szCs w:val="24"/>
+        </w:rPr>
+        <w:t>sẽ</w:t>
+      </w:r>
+      <w:proofErr w:type="spellEnd"/>
+      <w:r>
+        <w:rPr>
+          <w:sz w:val="24"/>
+          <w:szCs w:val="24"/>
+        </w:rPr>
+        <w:t xml:space="preserve"> </w:t>
+      </w:r>
+      <w:proofErr w:type="spellStart"/>
+      <w:r>
+        <w:rPr>
+          <w:sz w:val="24"/>
+          <w:szCs w:val="24"/>
+        </w:rPr>
+        <w:t>được</w:t>
+      </w:r>
+      <w:proofErr w:type="spellEnd"/>
+      <w:r>
+        <w:rPr>
+          <w:sz w:val="24"/>
+          <w:szCs w:val="24"/>
+        </w:rPr>
+        <w:t xml:space="preserve"> </w:t>
+      </w:r>
+      <w:proofErr w:type="spellStart"/>
+      <w:r>
+        <w:rPr>
+          <w:sz w:val="24"/>
+          <w:szCs w:val="24"/>
+        </w:rPr>
+        <w:t>hiển</w:t>
+      </w:r>
+      <w:proofErr w:type="spellEnd"/>
+      <w:r>
+        <w:rPr>
+          <w:sz w:val="24"/>
+          <w:szCs w:val="24"/>
+        </w:rPr>
+        <w:t xml:space="preserve"> </w:t>
+      </w:r>
+      <w:proofErr w:type="spellStart"/>
+      <w:r>
+        <w:rPr>
+          <w:sz w:val="24"/>
+          <w:szCs w:val="24"/>
+        </w:rPr>
+        <w:t>thị</w:t>
+      </w:r>
+      <w:proofErr w:type="spellEnd"/>
+      <w:r>
+        <w:rPr>
+          <w:sz w:val="24"/>
+          <w:szCs w:val="24"/>
+        </w:rPr>
+        <w:t xml:space="preserve"> </w:t>
+      </w:r>
+      <w:proofErr w:type="spellStart"/>
+      <w:r>
+        <w:rPr>
+          <w:sz w:val="24"/>
+          <w:szCs w:val="24"/>
+        </w:rPr>
+        <w:t>như</w:t>
+      </w:r>
+      <w:proofErr w:type="spellEnd"/>
+      <w:r>
+        <w:rPr>
+          <w:sz w:val="24"/>
+          <w:szCs w:val="24"/>
+        </w:rPr>
+        <w:t xml:space="preserve"> </w:t>
+      </w:r>
+      <w:proofErr w:type="spellStart"/>
+      <w:r>
+        <w:rPr>
+          <w:sz w:val="24"/>
+          <w:szCs w:val="24"/>
+        </w:rPr>
+        <w:t>trong</w:t>
+      </w:r>
+      <w:proofErr w:type="spellEnd"/>
+      <w:r>
+        <w:rPr>
+          <w:sz w:val="24"/>
+          <w:szCs w:val="24"/>
+        </w:rPr>
+        <w:t xml:space="preserve"> </w:t>
+      </w:r>
+      <w:proofErr w:type="spellStart"/>
+      <w:r>
+        <w:rPr>
+          <w:sz w:val="24"/>
+          <w:szCs w:val="24"/>
+        </w:rPr>
+        <w:t>hình</w:t>
+      </w:r>
+      <w:proofErr w:type="spellEnd"/>
+    </w:p>
+    <w:p>
+      <w:pPr>
+        <w:pStyle w:val="ListParagraph"/>
+        <w:spacing w:line="276" w:lineRule="auto"/>
+        <w:rPr>
+          <w:sz w:val="28"/>
+          <w:szCs w:val="28"/>
+        </w:rPr>
+      </w:pPr>
+    </w:p>
+    <w:p>
+      <w:pPr>
+        <w:pStyle w:val="ListParagraph"/>
+        <w:spacing w:line="276" w:lineRule="auto"/>
+        <w:jc w:val="center"/>
+        <w:rPr>
+          <w:sz w:val="28"/>
+          <w:szCs w:val="28"/>
+        </w:rPr>
+      </w:pPr>
+      <w:r>
+        <w:rPr>
+          <w:noProof/>
+        </w:rPr>
+        <w:drawing>
+          <wp:inline distT="0" distB="0" distL="0" distR="0" wp14:anchorId="78E8E9F1" wp14:editId="7F7E1FEE">
+            <wp:extent cx="2904060" cy="1732133"/>
+            <wp:effectExtent l="0" t="0" r="0" b="1905"/>
+            <wp:docPr id="2" name="Picture 2"/>
+            <wp:cNvGraphicFramePr>
+              <a:graphicFrameLocks xmlns:a="http://schemas.openxmlformats.org/drawingml/2006/main" noChangeAspect="1"/>
+            </wp:cNvGraphicFramePr>
+            <a:graphic xmlns:a="http://schemas.openxmlformats.org/drawingml/2006/main">
+              <a:graphicData uri="http://schemas.openxmlformats.org/drawingml/2006/picture">
+                <pic:pic xmlns:pic="http://schemas.openxmlformats.org/drawingml/2006/picture">
+                  <pic:nvPicPr>
+                    <pic:cNvPr id="1" name=""/>
+                    <pic:cNvPicPr/>
+                  </pic:nvPicPr>
+                  <pic:blipFill>
+                    <a:blip r:embed="rId9"/>
+                    <a:stretch>
+                      <a:fillRect/>
+                    </a:stretch>
+                  </pic:blipFill>
+                  <pic:spPr>
+                    <a:xfrm>
+                      <a:off x="0" y="0"/>
+                      <a:ext cx="2913225" cy="1737600"/>
+                    </a:xfrm>
+                    <a:prstGeom prst="rect">
+                      <a:avLst/>
+                    </a:prstGeom>
+                  </pic:spPr>
+                </pic:pic>
+              </a:graphicData>
+            </a:graphic>
+          </wp:inline>
+        </w:drawing>
+      </w:r>
+    </w:p>
+    <w:p>
+      <w:pPr>
+        <w:pStyle w:val="ListParagraph"/>
+        <w:spacing w:line="276" w:lineRule="auto"/>
+        <w:rPr>
+          <w:sz w:val="28"/>
+          <w:szCs w:val="28"/>
+        </w:rPr>
+      </w:pPr>
+    </w:p>
+    <w:p>
+      <w:pPr>
+        <w:pStyle w:val="ListParagraph"/>
+        <w:spacing w:line="276" w:lineRule="auto"/>
+        <w:rPr>
+          <w:sz w:val="28"/>
+          <w:szCs w:val="28"/>
+        </w:rPr>
+      </w:pPr>
+    </w:p>
+    <w:p>
+      <w:pPr>
+        <w:pStyle w:val="ListParagraph"/>
+        <w:numPr>
+          <w:ilvl w:val="0"/>
+          <w:numId w:val="28"/>
+        </w:numPr>
+        <w:spacing w:line="276" w:lineRule="auto"/>
+        <w:rPr>
+          <w:sz w:val="28"/>
+          <w:szCs w:val="28"/>
+        </w:rPr>
+      </w:pPr>
+      <w:proofErr w:type="spellStart"/>
+      <w:r>
+        <w:rPr>
+          <w:sz w:val="28"/>
+          <w:szCs w:val="28"/>
+        </w:rPr>
+        <w:t>Giải</w:t>
+      </w:r>
+      <w:proofErr w:type="spellEnd"/>
+      <w:r>
+        <w:rPr>
+          <w:sz w:val="28"/>
+          <w:szCs w:val="28"/>
+        </w:rPr>
+        <w:t xml:space="preserve"> </w:t>
+      </w:r>
+      <w:proofErr w:type="spellStart"/>
+      <w:r>
+        <w:rPr>
+          <w:sz w:val="28"/>
+          <w:szCs w:val="28"/>
+        </w:rPr>
+        <w:t>phương</w:t>
+      </w:r>
+      <w:proofErr w:type="spellEnd"/>
+      <w:r>
+        <w:rPr>
+          <w:sz w:val="28"/>
+          <w:szCs w:val="28"/>
+        </w:rPr>
+        <w:t xml:space="preserve"> </w:t>
+      </w:r>
+      <w:proofErr w:type="spellStart"/>
+      <w:r>
+        <w:rPr>
+          <w:sz w:val="28"/>
+          <w:szCs w:val="28"/>
+        </w:rPr>
+        <w:t>trình</w:t>
+      </w:r>
+      <w:proofErr w:type="spellEnd"/>
+      <w:r>
+        <w:rPr>
+          <w:sz w:val="28"/>
+          <w:szCs w:val="28"/>
+        </w:rPr>
+        <w:t xml:space="preserve"> </w:t>
+      </w:r>
+      <w:proofErr w:type="spellStart"/>
+      <w:r>
+        <w:rPr>
+          <w:sz w:val="28"/>
+          <w:szCs w:val="28"/>
+        </w:rPr>
+        <w:t>bậc</w:t>
+      </w:r>
+      <w:proofErr w:type="spellEnd"/>
+      <w:r>
+        <w:rPr>
+          <w:sz w:val="28"/>
+          <w:szCs w:val="28"/>
+        </w:rPr>
+        <w:t xml:space="preserve"> </w:t>
+      </w:r>
+      <w:proofErr w:type="spellStart"/>
+      <w:r>
+        <w:rPr>
+          <w:sz w:val="28"/>
+          <w:szCs w:val="28"/>
+        </w:rPr>
+        <w:t>nhất</w:t>
+      </w:r>
+      <w:proofErr w:type="spellEnd"/>
+      <w:r>
+        <w:rPr>
+          <w:sz w:val="28"/>
+          <w:szCs w:val="28"/>
+        </w:rPr>
+        <w:t xml:space="preserve"> 1 </w:t>
+      </w:r>
+      <w:proofErr w:type="spellStart"/>
+      <w:r>
+        <w:rPr>
+          <w:sz w:val="28"/>
+          <w:szCs w:val="28"/>
+        </w:rPr>
+        <w:t>ẩn</w:t>
+      </w:r>
+      <w:proofErr w:type="spellEnd"/>
+      <w:r>
+        <w:rPr>
+          <w:sz w:val="28"/>
+          <w:szCs w:val="28"/>
+        </w:rPr>
+        <w:t xml:space="preserve"> </w:t>
+      </w:r>
+      <w:proofErr w:type="spellStart"/>
+      <w:r>
+        <w:rPr>
+          <w:sz w:val="28"/>
+          <w:szCs w:val="28"/>
+        </w:rPr>
+        <w:t>với</w:t>
+      </w:r>
+      <w:proofErr w:type="spellEnd"/>
+      <w:r>
+        <w:rPr>
+          <w:sz w:val="28"/>
+          <w:szCs w:val="28"/>
+        </w:rPr>
+        <w:t xml:space="preserve"> </w:t>
+      </w:r>
+      <w:proofErr w:type="spellStart"/>
+      <w:r>
+        <w:rPr>
+          <w:sz w:val="28"/>
+          <w:szCs w:val="28"/>
+        </w:rPr>
+        <w:t>giao</w:t>
+      </w:r>
+      <w:proofErr w:type="spellEnd"/>
+      <w:r>
+        <w:rPr>
+          <w:sz w:val="28"/>
+          <w:szCs w:val="28"/>
+        </w:rPr>
+        <w:t xml:space="preserve"> </w:t>
+      </w:r>
+      <w:proofErr w:type="spellStart"/>
+      <w:r>
+        <w:rPr>
+          <w:sz w:val="28"/>
+          <w:szCs w:val="28"/>
+        </w:rPr>
+        <w:t>diện</w:t>
+      </w:r>
+      <w:proofErr w:type="spellEnd"/>
+      <w:r>
+        <w:rPr>
+          <w:sz w:val="28"/>
+          <w:szCs w:val="28"/>
+        </w:rPr>
+        <w:t xml:space="preserve"> </w:t>
+      </w:r>
+      <w:proofErr w:type="spellStart"/>
+      <w:r>
+        <w:rPr>
+          <w:sz w:val="28"/>
+          <w:szCs w:val="28"/>
+        </w:rPr>
+        <w:t>như</w:t>
+      </w:r>
+      <w:proofErr w:type="spellEnd"/>
+      <w:r>
+        <w:rPr>
+          <w:sz w:val="28"/>
+          <w:szCs w:val="28"/>
+        </w:rPr>
+        <w:t xml:space="preserve"> </w:t>
+      </w:r>
+      <w:proofErr w:type="spellStart"/>
+      <w:r>
+        <w:rPr>
+          <w:sz w:val="28"/>
+          <w:szCs w:val="28"/>
+        </w:rPr>
+        <w:t>sau</w:t>
+      </w:r>
+      <w:proofErr w:type="spellEnd"/>
+    </w:p>
+    <w:p>
+      <w:pPr>
+        <w:spacing w:line="276" w:lineRule="auto"/>
+        <w:jc w:val="center"/>
+        <w:rPr>
+          <w:sz w:val="28"/>
+          <w:szCs w:val="28"/>
+        </w:rPr>
+      </w:pPr>
+      <w:r>
+        <w:rPr>
+          <w:noProof/>
+        </w:rPr>
+        <w:drawing>
+          <wp:inline distT="0" distB="0" distL="0" distR="0" wp14:anchorId="1DBB565E" wp14:editId="3A65BDCF">
+            <wp:extent cx="3075940" cy="3570288"/>
+            <wp:effectExtent l="0" t="0" r="0" b="0"/>
+            <wp:docPr id="3" name="Picture 3"/>
+            <wp:cNvGraphicFramePr>
+              <a:graphicFrameLocks xmlns:a="http://schemas.openxmlformats.org/drawingml/2006/main" noChangeAspect="1"/>
+            </wp:cNvGraphicFramePr>
+            <a:graphic xmlns:a="http://schemas.openxmlformats.org/drawingml/2006/main">
+              <a:graphicData uri="http://schemas.openxmlformats.org/drawingml/2006/picture">
+                <pic:pic xmlns:pic="http://schemas.openxmlformats.org/drawingml/2006/picture">
+                  <pic:nvPicPr>
+                    <pic:cNvPr id="1" name=""/>
+                    <pic:cNvPicPr/>
+                  </pic:nvPicPr>
+                  <pic:blipFill>
+                    <a:blip r:embed="rId10"/>
+                    <a:stretch>
+                      <a:fillRect/>
+                    </a:stretch>
+                  </pic:blipFill>
+                  <pic:spPr>
+                    <a:xfrm>
+                      <a:off x="0" y="0"/>
+                      <a:ext cx="3080452" cy="3575525"/>
+                    </a:xfrm>
+                    <a:prstGeom prst="rect">
+                      <a:avLst/>
+                    </a:prstGeom>
+                  </pic:spPr>
+                </pic:pic>
+              </a:graphicData>
+            </a:graphic>
+          </wp:inline>
+        </w:drawing>
+      </w:r>
+    </w:p>
+    <w:p>
+      <w:pPr>
+        <w:spacing w:line="276" w:lineRule="auto"/>
+        <w:jc w:val="center"/>
+        <w:rPr>
+          <w:sz w:val="28"/>
+          <w:szCs w:val="28"/>
+        </w:rPr>
+      </w:pPr>
+    </w:p>
+    <w:p>
+      <w:pPr>
+        <w:pStyle w:val="ListParagraph"/>
+        <w:numPr>
+          <w:ilvl w:val="0"/>
+          <w:numId w:val="28"/>
+        </w:numPr>
+        <w:spacing w:line="276" w:lineRule="auto"/>
+        <w:rPr>
+          <w:sz w:val="28"/>
+          <w:szCs w:val="28"/>
+        </w:rPr>
+      </w:pPr>
+      <w:proofErr w:type="spellStart"/>
+      <w:r>
+        <w:rPr>
+          <w:sz w:val="28"/>
+          <w:szCs w:val="28"/>
+        </w:rPr>
+        <w:t>Giải</w:t>
+      </w:r>
+      <w:proofErr w:type="spellEnd"/>
+      <w:r>
+        <w:rPr>
+          <w:sz w:val="28"/>
+          <w:szCs w:val="28"/>
+        </w:rPr>
+        <w:t xml:space="preserve"> </w:t>
+      </w:r>
+      <w:proofErr w:type="spellStart"/>
+      <w:r>
+        <w:rPr>
+          <w:sz w:val="28"/>
+          <w:szCs w:val="28"/>
+        </w:rPr>
+        <w:t>phương</w:t>
+      </w:r>
+      <w:proofErr w:type="spellEnd"/>
+      <w:r>
+        <w:rPr>
+          <w:sz w:val="28"/>
+          <w:szCs w:val="28"/>
+        </w:rPr>
+        <w:t xml:space="preserve"> </w:t>
+      </w:r>
+      <w:proofErr w:type="spellStart"/>
+      <w:r>
+        <w:rPr>
+          <w:sz w:val="28"/>
+          <w:szCs w:val="28"/>
+        </w:rPr>
+        <w:t>trình</w:t>
+      </w:r>
+      <w:proofErr w:type="spellEnd"/>
+      <w:r>
+        <w:rPr>
+          <w:sz w:val="28"/>
+          <w:szCs w:val="28"/>
+        </w:rPr>
+        <w:t xml:space="preserve"> </w:t>
+      </w:r>
+      <w:proofErr w:type="spellStart"/>
+      <w:r>
+        <w:rPr>
+          <w:sz w:val="28"/>
+          <w:szCs w:val="28"/>
+        </w:rPr>
+        <w:t>bậc</w:t>
+      </w:r>
+      <w:proofErr w:type="spellEnd"/>
+      <w:r>
+        <w:rPr>
+          <w:sz w:val="28"/>
+          <w:szCs w:val="28"/>
+        </w:rPr>
+        <w:t xml:space="preserve"> 2 </w:t>
+      </w:r>
+      <w:proofErr w:type="spellStart"/>
+      <w:r>
+        <w:rPr>
+          <w:sz w:val="28"/>
+          <w:szCs w:val="28"/>
+        </w:rPr>
+        <w:t>một</w:t>
+      </w:r>
+      <w:proofErr w:type="spellEnd"/>
+      <w:r>
+        <w:rPr>
+          <w:sz w:val="28"/>
+          <w:szCs w:val="28"/>
+        </w:rPr>
+        <w:t xml:space="preserve"> </w:t>
+      </w:r>
+      <w:proofErr w:type="spellStart"/>
+      <w:r>
+        <w:rPr>
+          <w:sz w:val="28"/>
+          <w:szCs w:val="28"/>
+        </w:rPr>
+        <w:t>ẩn</w:t>
+      </w:r>
+      <w:proofErr w:type="spellEnd"/>
+      <w:r>
+        <w:rPr>
+          <w:sz w:val="28"/>
+          <w:szCs w:val="28"/>
+        </w:rPr>
+        <w:t xml:space="preserve"> </w:t>
+      </w:r>
+      <w:proofErr w:type="spellStart"/>
+      <w:r>
+        <w:rPr>
+          <w:sz w:val="28"/>
+          <w:szCs w:val="28"/>
+        </w:rPr>
+        <w:t>với</w:t>
+      </w:r>
+      <w:proofErr w:type="spellEnd"/>
+      <w:r>
+        <w:rPr>
+          <w:sz w:val="28"/>
+          <w:szCs w:val="28"/>
+        </w:rPr>
+        <w:t xml:space="preserve"> </w:t>
+      </w:r>
+      <w:proofErr w:type="spellStart"/>
+      <w:r>
+        <w:rPr>
+          <w:sz w:val="28"/>
+          <w:szCs w:val="28"/>
+        </w:rPr>
+        <w:t>giao</w:t>
+      </w:r>
+      <w:proofErr w:type="spellEnd"/>
+      <w:r>
+        <w:rPr>
+          <w:sz w:val="28"/>
+          <w:szCs w:val="28"/>
+        </w:rPr>
+        <w:t xml:space="preserve"> </w:t>
+      </w:r>
+      <w:proofErr w:type="spellStart"/>
+      <w:r>
+        <w:rPr>
+          <w:sz w:val="28"/>
+          <w:szCs w:val="28"/>
+        </w:rPr>
+        <w:t>diện</w:t>
+      </w:r>
+      <w:proofErr w:type="spellEnd"/>
+      <w:r>
+        <w:rPr>
+          <w:sz w:val="28"/>
+          <w:szCs w:val="28"/>
+        </w:rPr>
+        <w:t xml:space="preserve"> </w:t>
+      </w:r>
+      <w:proofErr w:type="spellStart"/>
+      <w:r>
+        <w:rPr>
+          <w:sz w:val="28"/>
+          <w:szCs w:val="28"/>
+        </w:rPr>
+        <w:t>như</w:t>
+      </w:r>
+      <w:proofErr w:type="spellEnd"/>
+      <w:r>
+        <w:rPr>
+          <w:sz w:val="28"/>
+          <w:szCs w:val="28"/>
+        </w:rPr>
+        <w:t xml:space="preserve"> </w:t>
+      </w:r>
+      <w:proofErr w:type="spellStart"/>
+      <w:r>
+        <w:rPr>
+          <w:sz w:val="28"/>
+          <w:szCs w:val="28"/>
+        </w:rPr>
+        <w:t>sau</w:t>
+      </w:r>
+      <w:proofErr w:type="spellEnd"/>
+      <w:r>
+        <w:rPr>
+          <w:sz w:val="28"/>
+          <w:szCs w:val="28"/>
+        </w:rPr>
+        <w:t>:</w:t>
+      </w:r>
+    </w:p>
+    <w:p>
+      <w:pPr>
         <w:spacing w:line="276" w:lineRule="auto"/>
         <w:ind w:left="360"/>
         <w:rPr>
@@ -3654,6 +4754,60 @@
           <w:szCs w:val="28"/>
         </w:rPr>
       </w:pPr>
+    </w:p>
+    <w:p>
+      <w:pPr>
+        <w:spacing w:line="276" w:lineRule="auto"/>
+        <w:ind w:left="360"/>
+        <w:jc w:val="center"/>
+        <w:rPr>
+          <w:sz w:val="28"/>
+          <w:szCs w:val="28"/>
+        </w:rPr>
+      </w:pPr>
+      <w:r>
+        <w:rPr>
+          <w:noProof/>
+        </w:rPr>
+        <w:lastRenderedPageBreak/>
+        <w:drawing>
+          <wp:inline distT="0" distB="0" distL="0" distR="0" wp14:anchorId="246067FD" wp14:editId="0FF45192">
+            <wp:extent cx="2989907" cy="4026676"/>
+            <wp:effectExtent l="0" t="0" r="1270" b="0"/>
+            <wp:docPr id="4" name="Picture 4"/>
+            <wp:cNvGraphicFramePr>
+              <a:graphicFrameLocks xmlns:a="http://schemas.openxmlformats.org/drawingml/2006/main" noChangeAspect="1"/>
+            </wp:cNvGraphicFramePr>
+            <a:graphic xmlns:a="http://schemas.openxmlformats.org/drawingml/2006/main">
+              <a:graphicData uri="http://schemas.openxmlformats.org/drawingml/2006/picture">
+                <pic:pic xmlns:pic="http://schemas.openxmlformats.org/drawingml/2006/picture">
+                  <pic:nvPicPr>
+                    <pic:cNvPr id="1" name=""/>
+                    <pic:cNvPicPr/>
+                  </pic:nvPicPr>
+                  <pic:blipFill>
+                    <a:blip r:embed="rId11"/>
+                    <a:stretch>
+                      <a:fillRect/>
+                    </a:stretch>
+                  </pic:blipFill>
+                  <pic:spPr>
+                    <a:xfrm>
+                      <a:off x="0" y="0"/>
+                      <a:ext cx="3000794" cy="4041338"/>
+                    </a:xfrm>
+                    <a:prstGeom prst="rect">
+                      <a:avLst/>
+                    </a:prstGeom>
+                  </pic:spPr>
+                </pic:pic>
+              </a:graphicData>
+            </a:graphic>
+          </wp:inline>
+        </w:drawing>
+      </w:r>
+      <w:bookmarkStart w:id="0" w:name="_GoBack"/>
+      <w:bookmarkEnd w:id="0"/>
     </w:p>
     <w:sectPr>
       <w:pgSz w:w="12240" w:h="15840"/>
@@ -4291,6 +5445,120 @@
     </w:lvl>
   </w:abstractNum>
   <w:abstractNum w:abstractNumId="6" w15:restartNumberingAfterBreak="0">
+    <w:nsid w:val="31B51A53"/>
+    <w:multiLevelType w:val="hybridMultilevel"/>
+    <w:tmpl w:val="2E0A9C42"/>
+    <w:lvl w:ilvl="0" w:tplc="04090001">
+      <w:start w:val="1"/>
+      <w:numFmt w:val="bullet"/>
+      <w:lvlText w:val=""/>
+      <w:lvlJc w:val="left"/>
+      <w:pPr>
+        <w:ind w:left="1080" w:hanging="360"/>
+      </w:pPr>
+      <w:rPr>
+        <w:rFonts w:ascii="Symbol" w:hAnsi="Symbol" w:hint="default"/>
+        <w:b/>
+      </w:rPr>
+    </w:lvl>
+    <w:lvl w:ilvl="1" w:tplc="04090003" w:tentative="1">
+      <w:start w:val="1"/>
+      <w:numFmt w:val="bullet"/>
+      <w:lvlText w:val="o"/>
+      <w:lvlJc w:val="left"/>
+      <w:pPr>
+        <w:ind w:left="1800" w:hanging="360"/>
+      </w:pPr>
+      <w:rPr>
+        <w:rFonts w:ascii="Courier New" w:hAnsi="Courier New" w:cs="Courier New" w:hint="default"/>
+      </w:rPr>
+    </w:lvl>
+    <w:lvl w:ilvl="2" w:tplc="04090005" w:tentative="1">
+      <w:start w:val="1"/>
+      <w:numFmt w:val="bullet"/>
+      <w:lvlText w:val=""/>
+      <w:lvlJc w:val="left"/>
+      <w:pPr>
+        <w:ind w:left="2520" w:hanging="360"/>
+      </w:pPr>
+      <w:rPr>
+        <w:rFonts w:ascii="Wingdings" w:hAnsi="Wingdings" w:hint="default"/>
+      </w:rPr>
+    </w:lvl>
+    <w:lvl w:ilvl="3" w:tplc="04090001" w:tentative="1">
+      <w:start w:val="1"/>
+      <w:numFmt w:val="bullet"/>
+      <w:lvlText w:val=""/>
+      <w:lvlJc w:val="left"/>
+      <w:pPr>
+        <w:ind w:left="3240" w:hanging="360"/>
+      </w:pPr>
+      <w:rPr>
+        <w:rFonts w:ascii="Symbol" w:hAnsi="Symbol" w:hint="default"/>
+      </w:rPr>
+    </w:lvl>
+    <w:lvl w:ilvl="4" w:tplc="04090003" w:tentative="1">
+      <w:start w:val="1"/>
+      <w:numFmt w:val="bullet"/>
+      <w:lvlText w:val="o"/>
+      <w:lvlJc w:val="left"/>
+      <w:pPr>
+        <w:ind w:left="3960" w:hanging="360"/>
+      </w:pPr>
+      <w:rPr>
+        <w:rFonts w:ascii="Courier New" w:hAnsi="Courier New" w:cs="Courier New" w:hint="default"/>
+      </w:rPr>
+    </w:lvl>
+    <w:lvl w:ilvl="5" w:tplc="04090005" w:tentative="1">
+      <w:start w:val="1"/>
+      <w:numFmt w:val="bullet"/>
+      <w:lvlText w:val=""/>
+      <w:lvlJc w:val="left"/>
+      <w:pPr>
+        <w:ind w:left="4680" w:hanging="360"/>
+      </w:pPr>
+      <w:rPr>
+        <w:rFonts w:ascii="Wingdings" w:hAnsi="Wingdings" w:hint="default"/>
+      </w:rPr>
+    </w:lvl>
+    <w:lvl w:ilvl="6" w:tplc="04090001" w:tentative="1">
+      <w:start w:val="1"/>
+      <w:numFmt w:val="bullet"/>
+      <w:lvlText w:val=""/>
+      <w:lvlJc w:val="left"/>
+      <w:pPr>
+        <w:ind w:left="5400" w:hanging="360"/>
+      </w:pPr>
+      <w:rPr>
+        <w:rFonts w:ascii="Symbol" w:hAnsi="Symbol" w:hint="default"/>
+      </w:rPr>
+    </w:lvl>
+    <w:lvl w:ilvl="7" w:tplc="04090003" w:tentative="1">
+      <w:start w:val="1"/>
+      <w:numFmt w:val="bullet"/>
+      <w:lvlText w:val="o"/>
+      <w:lvlJc w:val="left"/>
+      <w:pPr>
+        <w:ind w:left="6120" w:hanging="360"/>
+      </w:pPr>
+      <w:rPr>
+        <w:rFonts w:ascii="Courier New" w:hAnsi="Courier New" w:cs="Courier New" w:hint="default"/>
+      </w:rPr>
+    </w:lvl>
+    <w:lvl w:ilvl="8" w:tplc="04090005" w:tentative="1">
+      <w:start w:val="1"/>
+      <w:numFmt w:val="bullet"/>
+      <w:lvlText w:val=""/>
+      <w:lvlJc w:val="left"/>
+      <w:pPr>
+        <w:ind w:left="6840" w:hanging="360"/>
+      </w:pPr>
+      <w:rPr>
+        <w:rFonts w:ascii="Wingdings" w:hAnsi="Wingdings" w:hint="default"/>
+      </w:rPr>
+    </w:lvl>
+  </w:abstractNum>
+  <w:abstractNum w:abstractNumId="7" w15:restartNumberingAfterBreak="0">
     <w:nsid w:val="32565BA5"/>
     <w:multiLevelType w:val="hybridMultilevel"/>
     <w:tmpl w:val="303CE3D0"/>
@@ -4376,7 +5644,7 @@
       </w:pPr>
     </w:lvl>
   </w:abstractNum>
-  <w:abstractNum w:abstractNumId="7" w15:restartNumberingAfterBreak="0">
+  <w:abstractNum w:abstractNumId="8" w15:restartNumberingAfterBreak="0">
     <w:nsid w:val="355127D9"/>
     <w:multiLevelType w:val="hybridMultilevel"/>
     <w:tmpl w:val="DC22AC34"/>
@@ -4488,7 +5756,7 @@
       </w:rPr>
     </w:lvl>
   </w:abstractNum>
-  <w:abstractNum w:abstractNumId="8" w15:restartNumberingAfterBreak="0">
+  <w:abstractNum w:abstractNumId="9" w15:restartNumberingAfterBreak="0">
     <w:nsid w:val="3C7806F1"/>
     <w:multiLevelType w:val="hybridMultilevel"/>
     <w:tmpl w:val="62B29DFA"/>
@@ -4574,7 +5842,7 @@
       </w:pPr>
     </w:lvl>
   </w:abstractNum>
-  <w:abstractNum w:abstractNumId="9" w15:restartNumberingAfterBreak="0">
+  <w:abstractNum w:abstractNumId="10" w15:restartNumberingAfterBreak="0">
     <w:nsid w:val="3CAB226F"/>
     <w:multiLevelType w:val="hybridMultilevel"/>
     <w:tmpl w:val="8F984D5E"/>
@@ -4687,7 +5955,7 @@
       </w:rPr>
     </w:lvl>
   </w:abstractNum>
-  <w:abstractNum w:abstractNumId="10" w15:restartNumberingAfterBreak="0">
+  <w:abstractNum w:abstractNumId="11" w15:restartNumberingAfterBreak="0">
     <w:nsid w:val="3CE96CA3"/>
     <w:multiLevelType w:val="hybridMultilevel"/>
     <w:tmpl w:val="59EAE65A"/>
@@ -4800,7 +6068,7 @@
       </w:rPr>
     </w:lvl>
   </w:abstractNum>
-  <w:abstractNum w:abstractNumId="11" w15:restartNumberingAfterBreak="0">
+  <w:abstractNum w:abstractNumId="12" w15:restartNumberingAfterBreak="0">
     <w:nsid w:val="44066DAF"/>
     <w:multiLevelType w:val="hybridMultilevel"/>
     <w:tmpl w:val="8D1C135E"/>
@@ -4912,7 +6180,7 @@
       </w:rPr>
     </w:lvl>
   </w:abstractNum>
-  <w:abstractNum w:abstractNumId="12" w15:restartNumberingAfterBreak="0">
+  <w:abstractNum w:abstractNumId="13" w15:restartNumberingAfterBreak="0">
     <w:nsid w:val="490742FA"/>
     <w:multiLevelType w:val="hybridMultilevel"/>
     <w:tmpl w:val="6EFEA1C8"/>
@@ -5025,10 +6293,10 @@
       </w:rPr>
     </w:lvl>
   </w:abstractNum>
-  <w:abstractNum w:abstractNumId="13" w15:restartNumberingAfterBreak="0">
+  <w:abstractNum w:abstractNumId="14" w15:restartNumberingAfterBreak="0">
     <w:nsid w:val="49A804E4"/>
     <w:multiLevelType w:val="hybridMultilevel"/>
-    <w:tmpl w:val="9ED6E55A"/>
+    <w:tmpl w:val="F8F67F46"/>
     <w:lvl w:ilvl="0" w:tplc="0409000F">
       <w:start w:val="1"/>
       <w:numFmt w:val="decimal"/>
@@ -5111,7 +6379,7 @@
       </w:pPr>
     </w:lvl>
   </w:abstractNum>
-  <w:abstractNum w:abstractNumId="14" w15:restartNumberingAfterBreak="0">
+  <w:abstractNum w:abstractNumId="15" w15:restartNumberingAfterBreak="0">
     <w:nsid w:val="4D8B061E"/>
     <w:multiLevelType w:val="hybridMultilevel"/>
     <w:tmpl w:val="519666AC"/>
@@ -5224,7 +6492,7 @@
       </w:rPr>
     </w:lvl>
   </w:abstractNum>
-  <w:abstractNum w:abstractNumId="15" w15:restartNumberingAfterBreak="0">
+  <w:abstractNum w:abstractNumId="16" w15:restartNumberingAfterBreak="0">
     <w:nsid w:val="5F0F071A"/>
     <w:multiLevelType w:val="hybridMultilevel"/>
     <w:tmpl w:val="A9887542"/>
@@ -5337,7 +6605,7 @@
       </w:rPr>
     </w:lvl>
   </w:abstractNum>
-  <w:abstractNum w:abstractNumId="16" w15:restartNumberingAfterBreak="0">
+  <w:abstractNum w:abstractNumId="17" w15:restartNumberingAfterBreak="0">
     <w:nsid w:val="60172D83"/>
     <w:multiLevelType w:val="hybridMultilevel"/>
     <w:tmpl w:val="14765A02"/>
@@ -5423,7 +6691,7 @@
       </w:pPr>
     </w:lvl>
   </w:abstractNum>
-  <w:abstractNum w:abstractNumId="17" w15:restartNumberingAfterBreak="0">
+  <w:abstractNum w:abstractNumId="18" w15:restartNumberingAfterBreak="0">
     <w:nsid w:val="63C707B5"/>
     <w:multiLevelType w:val="hybridMultilevel"/>
     <w:tmpl w:val="E8A6AD6E"/>
@@ -5536,7 +6804,7 @@
       </w:rPr>
     </w:lvl>
   </w:abstractNum>
-  <w:abstractNum w:abstractNumId="18" w15:restartNumberingAfterBreak="0">
+  <w:abstractNum w:abstractNumId="19" w15:restartNumberingAfterBreak="0">
     <w:nsid w:val="6ABA2190"/>
     <w:multiLevelType w:val="hybridMultilevel"/>
     <w:tmpl w:val="84C2A6CA"/>
@@ -5622,7 +6890,7 @@
       </w:pPr>
     </w:lvl>
   </w:abstractNum>
-  <w:abstractNum w:abstractNumId="19" w15:restartNumberingAfterBreak="0">
+  <w:abstractNum w:abstractNumId="20" w15:restartNumberingAfterBreak="0">
     <w:nsid w:val="6C320230"/>
     <w:multiLevelType w:val="hybridMultilevel"/>
     <w:tmpl w:val="A7EA63C6"/>
@@ -5735,7 +7003,7 @@
       </w:rPr>
     </w:lvl>
   </w:abstractNum>
-  <w:abstractNum w:abstractNumId="20" w15:restartNumberingAfterBreak="0">
+  <w:abstractNum w:abstractNumId="21" w15:restartNumberingAfterBreak="0">
     <w:nsid w:val="6FE3393F"/>
     <w:multiLevelType w:val="hybridMultilevel"/>
     <w:tmpl w:val="A8BE1850"/>
@@ -5848,7 +7116,7 @@
       </w:rPr>
     </w:lvl>
   </w:abstractNum>
-  <w:abstractNum w:abstractNumId="21" w15:restartNumberingAfterBreak="0">
+  <w:abstractNum w:abstractNumId="22" w15:restartNumberingAfterBreak="0">
     <w:nsid w:val="70385BB6"/>
     <w:multiLevelType w:val="hybridMultilevel"/>
     <w:tmpl w:val="46802AAC"/>
@@ -5961,7 +7229,7 @@
       </w:rPr>
     </w:lvl>
   </w:abstractNum>
-  <w:abstractNum w:abstractNumId="22" w15:restartNumberingAfterBreak="0">
+  <w:abstractNum w:abstractNumId="23" w15:restartNumberingAfterBreak="0">
     <w:nsid w:val="70511C88"/>
     <w:multiLevelType w:val="hybridMultilevel"/>
     <w:tmpl w:val="B504E7FC"/>
@@ -6047,7 +7315,7 @@
       </w:pPr>
     </w:lvl>
   </w:abstractNum>
-  <w:abstractNum w:abstractNumId="23" w15:restartNumberingAfterBreak="0">
+  <w:abstractNum w:abstractNumId="24" w15:restartNumberingAfterBreak="0">
     <w:nsid w:val="705C3A2E"/>
     <w:multiLevelType w:val="hybridMultilevel"/>
     <w:tmpl w:val="00A2C758"/>
@@ -6160,7 +7428,7 @@
       </w:rPr>
     </w:lvl>
   </w:abstractNum>
-  <w:abstractNum w:abstractNumId="24" w15:restartNumberingAfterBreak="0">
+  <w:abstractNum w:abstractNumId="25" w15:restartNumberingAfterBreak="0">
     <w:nsid w:val="747E53C4"/>
     <w:multiLevelType w:val="hybridMultilevel"/>
     <w:tmpl w:val="9F0E77EE"/>
@@ -6273,7 +7541,7 @@
       </w:rPr>
     </w:lvl>
   </w:abstractNum>
-  <w:abstractNum w:abstractNumId="25" w15:restartNumberingAfterBreak="0">
+  <w:abstractNum w:abstractNumId="26" w15:restartNumberingAfterBreak="0">
     <w:nsid w:val="75383EF5"/>
     <w:multiLevelType w:val="hybridMultilevel"/>
     <w:tmpl w:val="F28A2A86"/>
@@ -6385,7 +7653,7 @@
       </w:rPr>
     </w:lvl>
   </w:abstractNum>
-  <w:abstractNum w:abstractNumId="26" w15:restartNumberingAfterBreak="0">
+  <w:abstractNum w:abstractNumId="27" w15:restartNumberingAfterBreak="0">
     <w:nsid w:val="7962794F"/>
     <w:multiLevelType w:val="hybridMultilevel"/>
     <w:tmpl w:val="38E622E2"/>
@@ -6498,7 +7766,7 @@
       </w:rPr>
     </w:lvl>
   </w:abstractNum>
-  <w:abstractNum w:abstractNumId="27" w15:restartNumberingAfterBreak="0">
+  <w:abstractNum w:abstractNumId="28" w15:restartNumberingAfterBreak="0">
     <w:nsid w:val="7A433106"/>
     <w:multiLevelType w:val="hybridMultilevel"/>
     <w:tmpl w:val="0602D96C"/>
@@ -6612,43 +7880,43 @@
     </w:lvl>
   </w:abstractNum>
   <w:num w:numId="1">
-    <w:abstractNumId w:val="27"/>
+    <w:abstractNumId w:val="28"/>
   </w:num>
   <w:num w:numId="2">
-    <w:abstractNumId w:val="22"/>
+    <w:abstractNumId w:val="23"/>
   </w:num>
   <w:num w:numId="3">
-    <w:abstractNumId w:val="19"/>
+    <w:abstractNumId w:val="20"/>
   </w:num>
   <w:num w:numId="4">
-    <w:abstractNumId w:val="24"/>
+    <w:abstractNumId w:val="25"/>
   </w:num>
   <w:num w:numId="5">
-    <w:abstractNumId w:val="6"/>
+    <w:abstractNumId w:val="7"/>
   </w:num>
   <w:num w:numId="6">
     <w:abstractNumId w:val="0"/>
   </w:num>
   <w:num w:numId="7">
-    <w:abstractNumId w:val="26"/>
+    <w:abstractNumId w:val="27"/>
   </w:num>
   <w:num w:numId="8">
-    <w:abstractNumId w:val="14"/>
+    <w:abstractNumId w:val="15"/>
   </w:num>
   <w:num w:numId="9">
     <w:abstractNumId w:val="5"/>
   </w:num>
   <w:num w:numId="10">
-    <w:abstractNumId w:val="11"/>
+    <w:abstractNumId w:val="12"/>
   </w:num>
   <w:num w:numId="11">
-    <w:abstractNumId w:val="25"/>
+    <w:abstractNumId w:val="26"/>
   </w:num>
   <w:num w:numId="12">
-    <w:abstractNumId w:val="7"/>
+    <w:abstractNumId w:val="8"/>
   </w:num>
   <w:num w:numId="13">
-    <w:abstractNumId w:val="23"/>
+    <w:abstractNumId w:val="24"/>
   </w:num>
   <w:num w:numId="14">
     <w:abstractNumId w:val="2"/>
@@ -6657,43 +7925,46 @@
     <w:abstractNumId w:val="4"/>
   </w:num>
   <w:num w:numId="16">
-    <w:abstractNumId w:val="18"/>
+    <w:abstractNumId w:val="19"/>
   </w:num>
   <w:num w:numId="17">
-    <w:abstractNumId w:val="8"/>
+    <w:abstractNumId w:val="9"/>
   </w:num>
   <w:num w:numId="18">
-    <w:abstractNumId w:val="15"/>
+    <w:abstractNumId w:val="16"/>
   </w:num>
   <w:num w:numId="19">
     <w:abstractNumId w:val="1"/>
   </w:num>
   <w:num w:numId="20">
+    <w:abstractNumId w:val="18"/>
+  </w:num>
+  <w:num w:numId="21">
+    <w:abstractNumId w:val="21"/>
+  </w:num>
+  <w:num w:numId="22">
     <w:abstractNumId w:val="17"/>
   </w:num>
-  <w:num w:numId="21">
-    <w:abstractNumId w:val="20"/>
-  </w:num>
-  <w:num w:numId="22">
-    <w:abstractNumId w:val="16"/>
-  </w:num>
   <w:num w:numId="23">
-    <w:abstractNumId w:val="12"/>
+    <w:abstractNumId w:val="13"/>
   </w:num>
   <w:num w:numId="24">
-    <w:abstractNumId w:val="21"/>
+    <w:abstractNumId w:val="22"/>
   </w:num>
   <w:num w:numId="25">
     <w:abstractNumId w:val="3"/>
   </w:num>
   <w:num w:numId="26">
-    <w:abstractNumId w:val="9"/>
+    <w:abstractNumId w:val="10"/>
   </w:num>
   <w:num w:numId="27">
-    <w:abstractNumId w:val="10"/>
+    <w:abstractNumId w:val="11"/>
   </w:num>
   <w:num w:numId="28">
-    <w:abstractNumId w:val="13"/>
+    <w:abstractNumId w:val="14"/>
+  </w:num>
+  <w:num w:numId="29">
+    <w:abstractNumId w:val="6"/>
   </w:num>
 </w:numbering>
 </file>

</xml_diff>